<commit_message>
Update 'TWD-1.3_changelog.docx' to include info about the new filter parameter lookup system
</commit_message>
<xml_diff>
--- a/Documentation/TWD-1.3_changelog.docx
+++ b/Documentation/TWD-1.3_changelog.docx
@@ -62,7 +62,25 @@
         <w:rPr>
           <w:lang w:val="en-CA"/>
         </w:rPr>
-        <w:t>2023-04-24</w:t>
+        <w:t>2023-0</w:t>
+      </w:r>
+      <w:r>
+        <w:rPr>
+          <w:lang w:val="en-CA"/>
+        </w:rPr>
+        <w:t>5</w:t>
+      </w:r>
+      <w:r>
+        <w:rPr>
+          <w:lang w:val="en-CA"/>
+        </w:rPr>
+        <w:t>-</w:t>
+      </w:r>
+      <w:r>
+        <w:rPr>
+          <w:lang w:val="en-CA"/>
+        </w:rPr>
+        <w:t>04</w:t>
       </w:r>
     </w:p>
     <w:p>
@@ -489,21 +507,7 @@
           <w:highlight w:val="yellow"/>
           <w:lang w:val="en-CA"/>
         </w:rPr>
-        <w:t xml:space="preserve"> files, should it be required. The script name is “</w:t>
-      </w:r>
-      <w:r>
-        <w:rPr>
-          <w:highlight w:val="yellow"/>
-          <w:lang w:val="en-CA"/>
-        </w:rPr>
-        <w:t>updateEventDetParams_Beaked2Target</w:t>
-      </w:r>
-      <w:r>
-        <w:rPr>
-          <w:highlight w:val="yellow"/>
-          <w:lang w:val="en-CA"/>
-        </w:rPr>
-        <w:t>”.</w:t>
+        <w:t xml:space="preserve"> files, should it be required. The script name is “updateEventDetParams_Beaked2Target”.</w:t>
       </w:r>
     </w:p>
     <w:p>
@@ -827,6 +831,176 @@
     </w:p>
     <w:p>
       <w:pPr>
+        <w:pStyle w:val="ListParagraph"/>
+        <w:numPr>
+          <w:ilvl w:val="0"/>
+          <w:numId w:val="1"/>
+        </w:numPr>
+        <w:spacing w:before="160" w:after="0"/>
+        <w:contextualSpacing w:val="0"/>
+        <w:rPr>
+          <w:lang w:val="en-CA"/>
+        </w:rPr>
+      </w:pPr>
+      <w:r>
+        <w:rPr>
+          <w:lang w:val="en-CA"/>
+        </w:rPr>
+        <w:t>Overhauled the system for setting bandpass filter cutoff frequencies in both BWD and SWD.</w:t>
+      </w:r>
+    </w:p>
+    <w:p>
+      <w:pPr>
+        <w:pStyle w:val="ListParagraph"/>
+        <w:numPr>
+          <w:ilvl w:val="1"/>
+          <w:numId w:val="1"/>
+        </w:numPr>
+        <w:spacing w:before="60" w:after="0"/>
+        <w:contextualSpacing w:val="0"/>
+        <w:rPr>
+          <w:lang w:val="en-CA"/>
+        </w:rPr>
+      </w:pPr>
+      <w:r>
+        <w:rPr>
+          <w:lang w:val="en-CA"/>
+        </w:rPr>
+        <w:t>Filter cutoffs used to be hardcoded in the BWD/SWD routine for specific sampling rates, which means that only a pre-determined set of sampling rates was supported, and the only way to add support for new rates was to edit the code</w:t>
+      </w:r>
+    </w:p>
+    <w:p>
+      <w:pPr>
+        <w:pStyle w:val="ListParagraph"/>
+        <w:numPr>
+          <w:ilvl w:val="1"/>
+          <w:numId w:val="1"/>
+        </w:numPr>
+        <w:spacing w:before="60" w:after="0"/>
+        <w:contextualSpacing w:val="0"/>
+        <w:rPr>
+          <w:lang w:val="en-CA"/>
+        </w:rPr>
+      </w:pPr>
+      <w:r>
+        <w:rPr>
+          <w:lang w:val="en-CA"/>
+        </w:rPr>
+        <w:t xml:space="preserve">This has been changed so that bandpass filter parameters are now contained within MAT files </w:t>
+      </w:r>
+      <w:r>
+        <w:rPr>
+          <w:lang w:val="en-CA"/>
+        </w:rPr>
+        <w:t xml:space="preserve">called </w:t>
+      </w:r>
+      <w:r>
+        <w:rPr>
+          <w:i/>
+          <w:iCs/>
+          <w:lang w:val="en-CA"/>
+        </w:rPr>
+        <w:t>BandpassFilterParams.mat</w:t>
+      </w:r>
+      <w:r>
+        <w:rPr>
+          <w:lang w:val="en-CA"/>
+        </w:rPr>
+        <w:t xml:space="preserve"> </w:t>
+      </w:r>
+      <w:r>
+        <w:rPr>
+          <w:lang w:val="en-CA"/>
+        </w:rPr>
+        <w:t>instead of the code itself</w:t>
+      </w:r>
+    </w:p>
+    <w:p>
+      <w:pPr>
+        <w:pStyle w:val="ListParagraph"/>
+        <w:numPr>
+          <w:ilvl w:val="1"/>
+          <w:numId w:val="1"/>
+        </w:numPr>
+        <w:spacing w:before="60" w:after="0"/>
+        <w:contextualSpacing w:val="0"/>
+        <w:rPr>
+          <w:lang w:val="en-CA"/>
+        </w:rPr>
+      </w:pPr>
+      <w:r>
+        <w:rPr>
+          <w:lang w:val="en-CA"/>
+        </w:rPr>
+        <w:t>Filter parameters still need to be specified for every possible sampling rate, but there is now a dedicated script for doing this:</w:t>
+      </w:r>
+      <w:r>
+        <w:rPr>
+          <w:lang w:val="en-CA"/>
+        </w:rPr>
+        <w:t xml:space="preserve"> </w:t>
+      </w:r>
+      <w:r>
+        <w:rPr>
+          <w:i/>
+          <w:iCs/>
+          <w:lang w:val="en-CA"/>
+        </w:rPr>
+        <w:t>editFilterParams.m</w:t>
+      </w:r>
+    </w:p>
+    <w:p>
+      <w:pPr>
+        <w:pStyle w:val="ListParagraph"/>
+        <w:numPr>
+          <w:ilvl w:val="1"/>
+          <w:numId w:val="1"/>
+        </w:numPr>
+        <w:spacing w:before="60" w:after="0"/>
+        <w:contextualSpacing w:val="0"/>
+        <w:rPr>
+          <w:lang w:val="en-CA"/>
+        </w:rPr>
+      </w:pPr>
+      <w:r>
+        <w:rPr>
+          <w:lang w:val="en-CA"/>
+        </w:rPr>
+        <w:t>T</w:t>
+      </w:r>
+      <w:r>
+        <w:rPr>
+          <w:lang w:val="en-CA"/>
+        </w:rPr>
+        <w:t xml:space="preserve">he script </w:t>
+      </w:r>
+      <w:r>
+        <w:rPr>
+          <w:lang w:val="en-CA"/>
+        </w:rPr>
+        <w:t xml:space="preserve">runs a GUI tool that one can use </w:t>
+      </w:r>
+      <w:r>
+        <w:rPr>
+          <w:lang w:val="en-CA"/>
+        </w:rPr>
+        <w:t xml:space="preserve">to edit filter parameters, add new sampling rates, and view the performance of the filters that will be created using these parameters. </w:t>
+      </w:r>
+      <w:r>
+        <w:rPr>
+          <w:lang w:val="en-CA"/>
+        </w:rPr>
+        <w:t xml:space="preserve">Any changes made and saved using the script will update the MAT files automatically </w:t>
+      </w:r>
+      <w:r>
+        <w:rPr>
+          <w:lang w:val="en-CA"/>
+        </w:rPr>
+        <w:t>(do not edit the MAT files directly)</w:t>
+      </w:r>
+    </w:p>
+    <w:p>
+      <w:pPr>
         <w:rPr>
           <w:lang w:val="en-CA"/>
         </w:rPr>
@@ -958,6 +1132,7 @@
         <w:rPr>
           <w:lang w:val="en-CA"/>
         </w:rPr>
+        <w:lastRenderedPageBreak/>
         <w:t>Patched the MAT file splitting code to ensure that the program does not crash when the number of Triton or CABLE click detections is exactly equal to the max number of clicks permitted in a MAT file</w:t>
       </w:r>
     </w:p>
@@ -1032,43 +1207,7 @@
         <w:rPr>
           <w:lang w:val="en-CA"/>
         </w:rPr>
-        <w:t xml:space="preserve">“getSubDirs” have been replaced with a </w:t>
-      </w:r>
-      <w:r>
-        <w:rPr>
-          <w:lang w:val="en-CA"/>
-        </w:rPr>
-        <w:t xml:space="preserve">single new, </w:t>
-      </w:r>
-      <w:r>
-        <w:rPr>
-          <w:lang w:val="en-CA"/>
-        </w:rPr>
-        <w:t xml:space="preserve">more versatile </w:t>
-      </w:r>
-      <w:r>
-        <w:rPr>
-          <w:lang w:val="en-CA"/>
-        </w:rPr>
-        <w:t xml:space="preserve">and more efficient </w:t>
-      </w:r>
-      <w:r>
-        <w:rPr>
-          <w:lang w:val="en-CA"/>
-        </w:rPr>
-        <w:t>function</w:t>
-      </w:r>
-      <w:r>
-        <w:rPr>
-          <w:lang w:val="en-CA"/>
-        </w:rPr>
-        <w:t xml:space="preserve"> called</w:t>
-      </w:r>
-      <w:r>
-        <w:rPr>
-          <w:lang w:val="en-CA"/>
-        </w:rPr>
-        <w:t xml:space="preserve"> “listFiles”. All code in TWD that is affected by this change has been updated.</w:t>
+        <w:t>“getSubDirs” have been replaced with a single new, more versatile and more efficient function called “listFiles”. All code in TWD that is affected by this change has been updated.</w:t>
       </w:r>
     </w:p>
     <w:p>

</xml_diff>